<commit_message>
Fixing a mistake creating the facesheet.
</commit_message>
<xml_diff>
--- a/app/tests/docx_files/background.docx
+++ b/app/tests/docx_files/background.docx
@@ -140,6 +140,11 @@
       </w:r>
       <w:r>
         <w:br/>
+      </w:r>
+    </w:p>
+    <w:p>
+      <w:r>
+        <w:t>Address: 27363 Oak Valley Center APT: A15 Los Palacios, MN 82156</w:t>
       </w:r>
     </w:p>
     <w:p>

</xml_diff>